<commit_message>
fixed code to hide create session component and added steps
</commit_message>
<xml_diff>
--- a/Labs/Demo-App-Development/33-AdvancedComponentCommunicationsChildToParent.docx
+++ b/Labs/Demo-App-Development/33-AdvancedComponentCommunicationsChildToParent.docx
@@ -187,13 +187,7 @@
         </w:numPr>
       </w:pPr>
       <w:r>
-        <w:t xml:space="preserve">Lets add a style to styles array in </w:t>
-      </w:r>
-      <w:r>
-        <w:t>“event-details.component.ts” file</w:t>
-      </w:r>
-      <w:r>
-        <w:t xml:space="preserve"> so that the anchor tag has hand cursor even without href specified like below:</w:t>
+        <w:t>Lets add a style to styles array in “event-details.component.ts” file so that the anchor tag has hand cursor even without href specified like below:</w:t>
       </w:r>
     </w:p>
     <w:p>
@@ -797,6 +791,366 @@
       </w:r>
       <w:r>
         <w:t>.</w:t>
+      </w:r>
+    </w:p>
+    <w:p>
+      <w:pPr>
+        <w:pStyle w:val="ListParagraph"/>
+        <w:numPr>
+          <w:ilvl w:val="0"/>
+          <w:numId w:val="1"/>
+        </w:numPr>
+      </w:pPr>
+      <w:r>
+        <w:t xml:space="preserve">Finally let's bind the cancel button on the create session </w:t>
+      </w:r>
+      <w:r>
+        <w:t>form</w:t>
+      </w:r>
+      <w:r>
+        <w:t xml:space="preserve"> using an output property and event emitter like below</w:t>
+      </w:r>
+      <w:r>
+        <w:t>:</w:t>
+      </w:r>
+    </w:p>
+    <w:p>
+      <w:pPr>
+        <w:pStyle w:val="ListParagraph"/>
+        <w:numPr>
+          <w:ilvl w:val="0"/>
+          <w:numId w:val="1"/>
+        </w:numPr>
+      </w:pPr>
+      <w:r>
+        <w:t>Define the output property on “create-session.component.ts” like below:</w:t>
+      </w:r>
+    </w:p>
+    <w:p>
+      <w:pPr>
+        <w:pStyle w:val="ListParagraph"/>
+        <w:numPr>
+          <w:ilvl w:val="0"/>
+          <w:numId w:val="1"/>
+        </w:numPr>
+      </w:pPr>
+      <w:r>
+        <w:rPr>
+          <w:noProof/>
+        </w:rPr>
+        <w:drawing>
+          <wp:inline distT="0" distB="0" distL="0" distR="0" wp14:anchorId="1A1D7607" wp14:editId="4D56DCF4">
+            <wp:extent cx="5943600" cy="1320800"/>
+            <wp:effectExtent l="0" t="0" r="0" b="0"/>
+            <wp:docPr id="5" name="Picture 5"/>
+            <wp:cNvGraphicFramePr>
+              <a:graphicFrameLocks xmlns:a="http://schemas.openxmlformats.org/drawingml/2006/main" noChangeAspect="1"/>
+            </wp:cNvGraphicFramePr>
+            <a:graphic xmlns:a="http://schemas.openxmlformats.org/drawingml/2006/main">
+              <a:graphicData uri="http://schemas.openxmlformats.org/drawingml/2006/picture">
+                <pic:pic xmlns:pic="http://schemas.openxmlformats.org/drawingml/2006/picture">
+                  <pic:nvPicPr>
+                    <pic:cNvPr id="1" name=""/>
+                    <pic:cNvPicPr/>
+                  </pic:nvPicPr>
+                  <pic:blipFill>
+                    <a:blip r:embed="rId19"/>
+                    <a:stretch>
+                      <a:fillRect/>
+                    </a:stretch>
+                  </pic:blipFill>
+                  <pic:spPr>
+                    <a:xfrm>
+                      <a:off x="0" y="0"/>
+                      <a:ext cx="5943600" cy="1320800"/>
+                    </a:xfrm>
+                    <a:prstGeom prst="rect">
+                      <a:avLst/>
+                    </a:prstGeom>
+                  </pic:spPr>
+                </pic:pic>
+              </a:graphicData>
+            </a:graphic>
+          </wp:inline>
+        </w:drawing>
+      </w:r>
+    </w:p>
+    <w:p>
+      <w:pPr>
+        <w:pStyle w:val="ListParagraph"/>
+        <w:numPr>
+          <w:ilvl w:val="0"/>
+          <w:numId w:val="1"/>
+        </w:numPr>
+      </w:pPr>
+      <w:r>
+        <w:t>Now lets define the cancel method like below:</w:t>
+      </w:r>
+    </w:p>
+    <w:p>
+      <w:pPr>
+        <w:pStyle w:val="ListParagraph"/>
+        <w:numPr>
+          <w:ilvl w:val="0"/>
+          <w:numId w:val="1"/>
+        </w:numPr>
+      </w:pPr>
+      <w:r>
+        <w:rPr>
+          <w:noProof/>
+        </w:rPr>
+        <w:drawing>
+          <wp:inline distT="0" distB="0" distL="0" distR="0" wp14:anchorId="213C0666" wp14:editId="76AF41F7">
+            <wp:extent cx="5943600" cy="1610995"/>
+            <wp:effectExtent l="0" t="0" r="0" b="8255"/>
+            <wp:docPr id="10" name="Picture 10"/>
+            <wp:cNvGraphicFramePr>
+              <a:graphicFrameLocks xmlns:a="http://schemas.openxmlformats.org/drawingml/2006/main" noChangeAspect="1"/>
+            </wp:cNvGraphicFramePr>
+            <a:graphic xmlns:a="http://schemas.openxmlformats.org/drawingml/2006/main">
+              <a:graphicData uri="http://schemas.openxmlformats.org/drawingml/2006/picture">
+                <pic:pic xmlns:pic="http://schemas.openxmlformats.org/drawingml/2006/picture">
+                  <pic:nvPicPr>
+                    <pic:cNvPr id="1" name=""/>
+                    <pic:cNvPicPr/>
+                  </pic:nvPicPr>
+                  <pic:blipFill>
+                    <a:blip r:embed="rId20"/>
+                    <a:stretch>
+                      <a:fillRect/>
+                    </a:stretch>
+                  </pic:blipFill>
+                  <pic:spPr>
+                    <a:xfrm>
+                      <a:off x="0" y="0"/>
+                      <a:ext cx="5943600" cy="1610995"/>
+                    </a:xfrm>
+                    <a:prstGeom prst="rect">
+                      <a:avLst/>
+                    </a:prstGeom>
+                  </pic:spPr>
+                </pic:pic>
+              </a:graphicData>
+            </a:graphic>
+          </wp:inline>
+        </w:drawing>
+      </w:r>
+    </w:p>
+    <w:p>
+      <w:pPr>
+        <w:pStyle w:val="ListParagraph"/>
+        <w:numPr>
+          <w:ilvl w:val="0"/>
+          <w:numId w:val="1"/>
+        </w:numPr>
+      </w:pPr>
+      <w:r>
+        <w:t>And bind it to the create session HTML template like below:</w:t>
+      </w:r>
+    </w:p>
+    <w:p>
+      <w:pPr>
+        <w:pStyle w:val="ListParagraph"/>
+        <w:numPr>
+          <w:ilvl w:val="0"/>
+          <w:numId w:val="1"/>
+        </w:numPr>
+      </w:pPr>
+      <w:r>
+        <w:rPr>
+          <w:noProof/>
+        </w:rPr>
+        <w:drawing>
+          <wp:inline distT="0" distB="0" distL="0" distR="0" wp14:anchorId="40F8BC30" wp14:editId="50C9F1D4">
+            <wp:extent cx="5943600" cy="1171575"/>
+            <wp:effectExtent l="0" t="0" r="0" b="9525"/>
+            <wp:docPr id="11" name="Picture 11"/>
+            <wp:cNvGraphicFramePr>
+              <a:graphicFrameLocks xmlns:a="http://schemas.openxmlformats.org/drawingml/2006/main" noChangeAspect="1"/>
+            </wp:cNvGraphicFramePr>
+            <a:graphic xmlns:a="http://schemas.openxmlformats.org/drawingml/2006/main">
+              <a:graphicData uri="http://schemas.openxmlformats.org/drawingml/2006/picture">
+                <pic:pic xmlns:pic="http://schemas.openxmlformats.org/drawingml/2006/picture">
+                  <pic:nvPicPr>
+                    <pic:cNvPr id="1" name=""/>
+                    <pic:cNvPicPr/>
+                  </pic:nvPicPr>
+                  <pic:blipFill>
+                    <a:blip r:embed="rId21"/>
+                    <a:stretch>
+                      <a:fillRect/>
+                    </a:stretch>
+                  </pic:blipFill>
+                  <pic:spPr>
+                    <a:xfrm>
+                      <a:off x="0" y="0"/>
+                      <a:ext cx="5943600" cy="1171575"/>
+                    </a:xfrm>
+                    <a:prstGeom prst="rect">
+                      <a:avLst/>
+                    </a:prstGeom>
+                  </pic:spPr>
+                </pic:pic>
+              </a:graphicData>
+            </a:graphic>
+          </wp:inline>
+        </w:drawing>
+      </w:r>
+    </w:p>
+    <w:p>
+      <w:pPr>
+        <w:pStyle w:val="ListParagraph"/>
+        <w:numPr>
+          <w:ilvl w:val="0"/>
+          <w:numId w:val="1"/>
+        </w:numPr>
+      </w:pPr>
+      <w:r>
+        <w:t>Finally lets handle the event in event details component like below:</w:t>
+      </w:r>
+    </w:p>
+    <w:p>
+      <w:pPr>
+        <w:pStyle w:val="ListParagraph"/>
+        <w:numPr>
+          <w:ilvl w:val="0"/>
+          <w:numId w:val="1"/>
+        </w:numPr>
+      </w:pPr>
+      <w:r>
+        <w:lastRenderedPageBreak/>
+        <w:t>First define the method cancelSessionHandler like below:</w:t>
+      </w:r>
+    </w:p>
+    <w:p>
+      <w:pPr>
+        <w:pStyle w:val="ListParagraph"/>
+        <w:numPr>
+          <w:ilvl w:val="0"/>
+          <w:numId w:val="1"/>
+        </w:numPr>
+      </w:pPr>
+      <w:r>
+        <w:rPr>
+          <w:noProof/>
+        </w:rPr>
+        <w:drawing>
+          <wp:inline distT="0" distB="0" distL="0" distR="0" wp14:anchorId="1E66D330" wp14:editId="6DDF058E">
+            <wp:extent cx="5943600" cy="1543685"/>
+            <wp:effectExtent l="0" t="0" r="0" b="0"/>
+            <wp:docPr id="15" name="Picture 15"/>
+            <wp:cNvGraphicFramePr>
+              <a:graphicFrameLocks xmlns:a="http://schemas.openxmlformats.org/drawingml/2006/main" noChangeAspect="1"/>
+            </wp:cNvGraphicFramePr>
+            <a:graphic xmlns:a="http://schemas.openxmlformats.org/drawingml/2006/main">
+              <a:graphicData uri="http://schemas.openxmlformats.org/drawingml/2006/picture">
+                <pic:pic xmlns:pic="http://schemas.openxmlformats.org/drawingml/2006/picture">
+                  <pic:nvPicPr>
+                    <pic:cNvPr id="1" name=""/>
+                    <pic:cNvPicPr/>
+                  </pic:nvPicPr>
+                  <pic:blipFill>
+                    <a:blip r:embed="rId22"/>
+                    <a:stretch>
+                      <a:fillRect/>
+                    </a:stretch>
+                  </pic:blipFill>
+                  <pic:spPr>
+                    <a:xfrm>
+                      <a:off x="0" y="0"/>
+                      <a:ext cx="5943600" cy="1543685"/>
+                    </a:xfrm>
+                    <a:prstGeom prst="rect">
+                      <a:avLst/>
+                    </a:prstGeom>
+                  </pic:spPr>
+                </pic:pic>
+              </a:graphicData>
+            </a:graphic>
+          </wp:inline>
+        </w:drawing>
+      </w:r>
+    </w:p>
+    <w:p>
+      <w:pPr>
+        <w:pStyle w:val="ListParagraph"/>
+        <w:numPr>
+          <w:ilvl w:val="0"/>
+          <w:numId w:val="1"/>
+        </w:numPr>
+      </w:pPr>
+      <w:r>
+        <w:t>Now call this method on our &lt;create-session&gt; element in “event-details.component.html” like below:</w:t>
+      </w:r>
+    </w:p>
+    <w:p>
+      <w:pPr>
+        <w:pStyle w:val="ListParagraph"/>
+        <w:numPr>
+          <w:ilvl w:val="0"/>
+          <w:numId w:val="1"/>
+        </w:numPr>
+      </w:pPr>
+      <w:r>
+        <w:rPr>
+          <w:noProof/>
+        </w:rPr>
+        <w:drawing>
+          <wp:inline distT="0" distB="0" distL="0" distR="0" wp14:anchorId="3AC0DDEE" wp14:editId="5CAE1F6A">
+            <wp:extent cx="5943600" cy="1153795"/>
+            <wp:effectExtent l="0" t="0" r="0" b="8255"/>
+            <wp:docPr id="16" name="Picture 16"/>
+            <wp:cNvGraphicFramePr>
+              <a:graphicFrameLocks xmlns:a="http://schemas.openxmlformats.org/drawingml/2006/main" noChangeAspect="1"/>
+            </wp:cNvGraphicFramePr>
+            <a:graphic xmlns:a="http://schemas.openxmlformats.org/drawingml/2006/main">
+              <a:graphicData uri="http://schemas.openxmlformats.org/drawingml/2006/picture">
+                <pic:pic xmlns:pic="http://schemas.openxmlformats.org/drawingml/2006/picture">
+                  <pic:nvPicPr>
+                    <pic:cNvPr id="1" name=""/>
+                    <pic:cNvPicPr/>
+                  </pic:nvPicPr>
+                  <pic:blipFill>
+                    <a:blip r:embed="rId23"/>
+                    <a:stretch>
+                      <a:fillRect/>
+                    </a:stretch>
+                  </pic:blipFill>
+                  <pic:spPr>
+                    <a:xfrm>
+                      <a:off x="0" y="0"/>
+                      <a:ext cx="5943600" cy="1153795"/>
+                    </a:xfrm>
+                    <a:prstGeom prst="rect">
+                      <a:avLst/>
+                    </a:prstGeom>
+                  </pic:spPr>
+                </pic:pic>
+              </a:graphicData>
+            </a:graphic>
+          </wp:inline>
+        </w:drawing>
+      </w:r>
+    </w:p>
+    <w:p>
+      <w:pPr>
+        <w:pStyle w:val="ListParagraph"/>
+        <w:numPr>
+          <w:ilvl w:val="0"/>
+          <w:numId w:val="1"/>
+        </w:numPr>
+      </w:pPr>
+      <w:r>
+        <w:t>Now if you click cancel button on the create session component you will go back to even details page</w:t>
+      </w:r>
+      <w:r>
+        <w:t>.</w:t>
+      </w:r>
+      <w:r>
+        <w:t xml:space="preserve"> </w:t>
+      </w:r>
+      <w:r>
+        <w:t xml:space="preserve"> </w:t>
       </w:r>
       <w:r>
         <w:t xml:space="preserve">  </w:t>
@@ -1714,7 +2068,7 @@
 </file>
 
 <file path=customXml/itemProps1.xml><?xml version="1.0" encoding="utf-8"?>
-<ds:datastoreItem xmlns:ds="http://schemas.openxmlformats.org/officeDocument/2006/customXml" ds:itemID="{F36FBB11-F5B3-4A43-BB8B-6C8430D8CAE3}">
+<ds:datastoreItem xmlns:ds="http://schemas.openxmlformats.org/officeDocument/2006/customXml" ds:itemID="{77387EE0-1D77-47FE-B217-756714D8AC5B}">
   <ds:schemaRefs>
     <ds:schemaRef ds:uri="http://schemas.openxmlformats.org/officeDocument/2006/bibliography"/>
   </ds:schemaRefs>

</xml_diff>